<commit_message>
整合elasticsearch + sprint data elasticsearch spring data elasticsearch 不支持 es5.x版本 明天再换es版本 重试
</commit_message>
<xml_diff>
--- a/elasticsearch.docx
+++ b/elasticsearch.docx
@@ -4325,15 +4325,8 @@
       <w:r>
         <w:t>vim jvm.options</w:t>
       </w:r>
-      <w:bookmarkStart w:id="0" w:name="_GoBack"/>
-      <w:bookmarkEnd w:id="0"/>
-    </w:p>
-    <w:p>
-      <w:pPr>
-        <w:rPr>
-          <w:rFonts w:hint="eastAsia"/>
-        </w:rPr>
-      </w:pPr>
+    </w:p>
+    <w:p>
       <w:r>
         <w:rPr>
           <w:noProof/>
@@ -4364,6 +4357,210 @@
                     <a:xfrm>
                       <a:off x="0" y="0"/>
                       <a:ext cx="5274310" cy="2935605"/>
+                    </a:xfrm>
+                    <a:prstGeom prst="rect">
+                      <a:avLst/>
+                    </a:prstGeom>
+                  </pic:spPr>
+                </pic:pic>
+              </a:graphicData>
+            </a:graphic>
+          </wp:inline>
+        </w:drawing>
+      </w:r>
+    </w:p>
+    <w:p/>
+    <w:p/>
+    <w:p/>
+    <w:p/>
+    <w:p>
+      <w:r>
+        <w:t>Java</w:t>
+      </w:r>
+      <w:r>
+        <w:t>程序连接问题</w:t>
+      </w:r>
+    </w:p>
+    <w:p>
+      <w:pPr>
+        <w:rPr>
+          <w:rFonts w:hint="eastAsia"/>
+        </w:rPr>
+      </w:pPr>
+      <w:r>
+        <w:rPr>
+          <w:rFonts w:hint="eastAsia"/>
+        </w:rPr>
+        <w:t>版本问题</w:t>
+      </w:r>
+      <w:r>
+        <w:rPr>
+          <w:rFonts w:hint="eastAsia"/>
+        </w:rPr>
+        <w:t xml:space="preserve"> </w:t>
+      </w:r>
+    </w:p>
+    <w:p>
+      <w:r>
+        <w:rPr>
+          <w:noProof/>
+        </w:rPr>
+        <w:drawing>
+          <wp:inline distT="0" distB="0" distL="0" distR="0" wp14:anchorId="0A436B63" wp14:editId="577B59C1">
+            <wp:extent cx="5274310" cy="1221740"/>
+            <wp:effectExtent l="0" t="0" r="2540" b="0"/>
+            <wp:docPr id="17" name="图片 17"/>
+            <wp:cNvGraphicFramePr>
+              <a:graphicFrameLocks xmlns:a="http://schemas.openxmlformats.org/drawingml/2006/main" noChangeAspect="1"/>
+            </wp:cNvGraphicFramePr>
+            <a:graphic xmlns:a="http://schemas.openxmlformats.org/drawingml/2006/main">
+              <a:graphicData uri="http://schemas.openxmlformats.org/drawingml/2006/picture">
+                <pic:pic xmlns:pic="http://schemas.openxmlformats.org/drawingml/2006/picture">
+                  <pic:nvPicPr>
+                    <pic:cNvPr id="1" name=""/>
+                    <pic:cNvPicPr/>
+                  </pic:nvPicPr>
+                  <pic:blipFill>
+                    <a:blip r:embed="rId23"/>
+                    <a:stretch>
+                      <a:fillRect/>
+                    </a:stretch>
+                  </pic:blipFill>
+                  <pic:spPr>
+                    <a:xfrm>
+                      <a:off x="0" y="0"/>
+                      <a:ext cx="5274310" cy="1221740"/>
+                    </a:xfrm>
+                    <a:prstGeom prst="rect">
+                      <a:avLst/>
+                    </a:prstGeom>
+                  </pic:spPr>
+                </pic:pic>
+              </a:graphicData>
+            </a:graphic>
+          </wp:inline>
+        </w:drawing>
+      </w:r>
+      <w:r>
+        <w:t>引入</w:t>
+      </w:r>
+    </w:p>
+    <w:p>
+      <w:pPr>
+        <w:rPr>
+          <w:rFonts w:hint="eastAsia"/>
+        </w:rPr>
+      </w:pPr>
+      <w:bookmarkStart w:id="0" w:name="_GoBack"/>
+      <w:bookmarkEnd w:id="0"/>
+      <w:r>
+        <w:rPr>
+          <w:noProof/>
+        </w:rPr>
+        <w:drawing>
+          <wp:inline distT="0" distB="0" distL="0" distR="0" wp14:anchorId="7E9525A0" wp14:editId="3AD167F5">
+            <wp:extent cx="5274310" cy="2931795"/>
+            <wp:effectExtent l="0" t="0" r="2540" b="1905"/>
+            <wp:docPr id="19" name="图片 19"/>
+            <wp:cNvGraphicFramePr>
+              <a:graphicFrameLocks xmlns:a="http://schemas.openxmlformats.org/drawingml/2006/main" noChangeAspect="1"/>
+            </wp:cNvGraphicFramePr>
+            <a:graphic xmlns:a="http://schemas.openxmlformats.org/drawingml/2006/main">
+              <a:graphicData uri="http://schemas.openxmlformats.org/drawingml/2006/picture">
+                <pic:pic xmlns:pic="http://schemas.openxmlformats.org/drawingml/2006/picture">
+                  <pic:nvPicPr>
+                    <pic:cNvPr id="1" name=""/>
+                    <pic:cNvPicPr/>
+                  </pic:nvPicPr>
+                  <pic:blipFill>
+                    <a:blip r:embed="rId24"/>
+                    <a:stretch>
+                      <a:fillRect/>
+                    </a:stretch>
+                  </pic:blipFill>
+                  <pic:spPr>
+                    <a:xfrm>
+                      <a:off x="0" y="0"/>
+                      <a:ext cx="5274310" cy="2931795"/>
+                    </a:xfrm>
+                    <a:prstGeom prst="rect">
+                      <a:avLst/>
+                    </a:prstGeom>
+                  </pic:spPr>
+                </pic:pic>
+              </a:graphicData>
+            </a:graphic>
+          </wp:inline>
+        </w:drawing>
+      </w:r>
+    </w:p>
+    <w:p/>
+    <w:p/>
+    <w:p>
+      <w:pPr>
+        <w:rPr>
+          <w:rFonts w:hint="eastAsia"/>
+        </w:rPr>
+      </w:pPr>
+      <w:r>
+        <w:t>要写</w:t>
+      </w:r>
+      <w:r>
+        <w:rPr>
+          <w:rFonts w:hint="eastAsia"/>
+        </w:rPr>
+        <w:t xml:space="preserve"> </w:t>
+      </w:r>
+      <w:proofErr w:type="spellStart"/>
+      <w:r>
+        <w:rPr>
+          <w:rFonts w:hint="eastAsia"/>
+        </w:rPr>
+        <w:t>tcp</w:t>
+      </w:r>
+      <w:proofErr w:type="spellEnd"/>
+      <w:r>
+        <w:rPr>
+          <w:rFonts w:hint="eastAsia"/>
+        </w:rPr>
+        <w:t>端口连接</w:t>
+      </w:r>
+    </w:p>
+    <w:p>
+      <w:pPr>
+        <w:rPr>
+          <w:rFonts w:hint="eastAsia"/>
+        </w:rPr>
+      </w:pPr>
+      <w:r>
+        <w:rPr>
+          <w:noProof/>
+        </w:rPr>
+        <w:drawing>
+          <wp:inline distT="0" distB="0" distL="0" distR="0" wp14:anchorId="3D3DA483" wp14:editId="2EC11FCA">
+            <wp:extent cx="5274310" cy="3836670"/>
+            <wp:effectExtent l="0" t="0" r="2540" b="0"/>
+            <wp:docPr id="18" name="图片 18"/>
+            <wp:cNvGraphicFramePr>
+              <a:graphicFrameLocks xmlns:a="http://schemas.openxmlformats.org/drawingml/2006/main" noChangeAspect="1"/>
+            </wp:cNvGraphicFramePr>
+            <a:graphic xmlns:a="http://schemas.openxmlformats.org/drawingml/2006/main">
+              <a:graphicData uri="http://schemas.openxmlformats.org/drawingml/2006/picture">
+                <pic:pic xmlns:pic="http://schemas.openxmlformats.org/drawingml/2006/picture">
+                  <pic:nvPicPr>
+                    <pic:cNvPr id="1" name=""/>
+                    <pic:cNvPicPr/>
+                  </pic:nvPicPr>
+                  <pic:blipFill>
+                    <a:blip r:embed="rId25"/>
+                    <a:stretch>
+                      <a:fillRect/>
+                    </a:stretch>
+                  </pic:blipFill>
+                  <pic:spPr>
+                    <a:xfrm>
+                      <a:off x="0" y="0"/>
+                      <a:ext cx="5274310" cy="3836670"/>
                     </a:xfrm>
                     <a:prstGeom prst="rect">
                       <a:avLst/>

</xml_diff>